<commit_message>
Update after thesis submission with desktop version
</commit_message>
<xml_diff>
--- a/Abstract.docx
+++ b/Abstract.docx
@@ -1,6 +1,6 @@
 
 <file path=word/document.xml><?xml version="1.0" encoding="utf-8"?>
-<w:document xmlns:wpc="http://schemas.microsoft.com/office/word/2010/wordprocessingCanvas" xmlns:cx="http://schemas.microsoft.com/office/drawing/2014/chartex" xmlns:cx1="http://schemas.microsoft.com/office/drawing/2015/9/8/chartex" xmlns:mc="http://schemas.openxmlformats.org/markup-compatibility/2006" xmlns:o="urn:schemas-microsoft-com:office:office" xmlns:r="http://schemas.openxmlformats.org/officeDocument/2006/relationships" xmlns:m="http://schemas.openxmlformats.org/officeDocument/2006/math" xmlns:v="urn:schemas-microsoft-com:vml" xmlns:wp14="http://schemas.microsoft.com/office/word/2010/wordprocessingDrawing" xmlns:wp="http://schemas.openxmlformats.org/drawingml/2006/wordprocessingDrawing" xmlns:w10="urn:schemas-microsoft-com:office:word" xmlns:w="http://schemas.openxmlformats.org/wordprocessingml/2006/main" xmlns:w14="http://schemas.microsoft.com/office/word/2010/wordml" xmlns:w15="http://schemas.microsoft.com/office/word/2012/wordml" xmlns:w16se="http://schemas.microsoft.com/office/word/2015/wordml/symex" xmlns:wpg="http://schemas.microsoft.com/office/word/2010/wordprocessingGroup" xmlns:wpi="http://schemas.microsoft.com/office/word/2010/wordprocessingInk" xmlns:wne="http://schemas.microsoft.com/office/word/2006/wordml" xmlns:wps="http://schemas.microsoft.com/office/word/2010/wordprocessingShape" mc:Ignorable="w14 w15 w16se wp14">
+<w:document xmlns:wpc="http://schemas.microsoft.com/office/word/2010/wordprocessingCanvas" xmlns:cx="http://schemas.microsoft.com/office/drawing/2014/chartex" xmlns:cx1="http://schemas.microsoft.com/office/drawing/2015/9/8/chartex" xmlns:cx2="http://schemas.microsoft.com/office/drawing/2015/10/21/chartex" xmlns:cx3="http://schemas.microsoft.com/office/drawing/2016/5/9/chartex" xmlns:cx4="http://schemas.microsoft.com/office/drawing/2016/5/10/chartex" xmlns:cx5="http://schemas.microsoft.com/office/drawing/2016/5/11/chartex" xmlns:cx6="http://schemas.microsoft.com/office/drawing/2016/5/12/chartex" xmlns:cx7="http://schemas.microsoft.com/office/drawing/2016/5/13/chartex" xmlns:cx8="http://schemas.microsoft.com/office/drawing/2016/5/14/chartex" xmlns:mc="http://schemas.openxmlformats.org/markup-compatibility/2006" xmlns:aink="http://schemas.microsoft.com/office/drawing/2016/ink" xmlns:am3d="http://schemas.microsoft.com/office/drawing/2017/model3d" xmlns:o="urn:schemas-microsoft-com:office:office" xmlns:r="http://schemas.openxmlformats.org/officeDocument/2006/relationships" xmlns:m="http://schemas.openxmlformats.org/officeDocument/2006/math" xmlns:v="urn:schemas-microsoft-com:vml" xmlns:wp14="http://schemas.microsoft.com/office/word/2010/wordprocessingDrawing" xmlns:wp="http://schemas.openxmlformats.org/drawingml/2006/wordprocessingDrawing" xmlns:w10="urn:schemas-microsoft-com:office:word" xmlns:w="http://schemas.openxmlformats.org/wordprocessingml/2006/main" xmlns:w14="http://schemas.microsoft.com/office/word/2010/wordml" xmlns:w15="http://schemas.microsoft.com/office/word/2012/wordml" xmlns:w16cid="http://schemas.microsoft.com/office/word/2016/wordml/cid" xmlns:w16se="http://schemas.microsoft.com/office/word/2015/wordml/symex" xmlns:wpg="http://schemas.microsoft.com/office/word/2010/wordprocessingGroup" xmlns:wpi="http://schemas.microsoft.com/office/word/2010/wordprocessingInk" xmlns:wne="http://schemas.microsoft.com/office/word/2006/wordml" xmlns:wps="http://schemas.microsoft.com/office/word/2010/wordprocessingShape" mc:Ignorable="w14 w15 w16se w16cid wp14">
   <w:body>
     <w:p>
       <w:pPr>
@@ -30,7 +30,6 @@
         </w:rPr>
         <w:t xml:space="preserve">skin </w:t>
       </w:r>
-      <w:proofErr w:type="gramStart"/>
       <w:r>
         <w:rPr>
           <w:rFonts w:ascii="Arial" w:hAnsi="Arial" w:cs="Arial"/>
@@ -45,16 +44,7 @@
           <w:sz w:val="20"/>
           <w:szCs w:val="20"/>
         </w:rPr>
-        <w:t>which</w:t>
-      </w:r>
-      <w:proofErr w:type="gramEnd"/>
-      <w:r>
-        <w:rPr>
-          <w:rFonts w:ascii="Arial" w:hAnsi="Arial" w:cs="Arial"/>
-          <w:sz w:val="20"/>
-          <w:szCs w:val="20"/>
-        </w:rPr>
-        <w:t xml:space="preserve"> may be associated with chronic arthritis manifesting as psoriatic arthritis (</w:t>
+        <w:t>which may be associated with chronic arthritis manifesting as psoriatic arthritis (</w:t>
       </w:r>
       <w:proofErr w:type="spellStart"/>
       <w:r>
@@ -156,25 +146,7 @@
           <w:sz w:val="20"/>
           <w:szCs w:val="20"/>
         </w:rPr>
-        <w:t xml:space="preserve">. Understanding the functional role and impact of these variants in disease </w:t>
-      </w:r>
-      <w:proofErr w:type="gramStart"/>
-      <w:r>
-        <w:rPr>
-          <w:rFonts w:ascii="Arial" w:hAnsi="Arial" w:cs="Arial"/>
-          <w:sz w:val="20"/>
-          <w:szCs w:val="20"/>
-        </w:rPr>
-        <w:t>aetiology still</w:t>
-      </w:r>
-      <w:proofErr w:type="gramEnd"/>
-      <w:r>
-        <w:rPr>
-          <w:rFonts w:ascii="Arial" w:hAnsi="Arial" w:cs="Arial"/>
-          <w:sz w:val="20"/>
-          <w:szCs w:val="20"/>
-        </w:rPr>
-        <w:t xml:space="preserve"> remains challenging, requiring application of bioinformatics</w:t>
+        <w:t>. Understanding the functional role and impact of these variants in disease aetiology still remains challenging, requiring application of bioinformatics</w:t>
       </w:r>
       <w:r>
         <w:rPr>
@@ -460,75 +432,72 @@
           <w:sz w:val="20"/>
           <w:szCs w:val="20"/>
         </w:rPr>
-        <w:t xml:space="preserve"> skin and different immune cell types. Integration of chromatin and transcriptional profiles generated in primary immune cells will be potentially informative in revealing cell and context specific differences in the regulatory landscape and it may help to prioritise GWAS variants associated with disease. Overall, this novel approach could contribute </w:t>
-      </w:r>
-      <w:proofErr w:type="gramStart"/>
-      <w:r>
-        <w:rPr>
-          <w:rFonts w:ascii="Arial" w:hAnsi="Arial" w:cs="Arial"/>
-          <w:sz w:val="20"/>
-          <w:szCs w:val="20"/>
-        </w:rPr>
-        <w:t>to better understand</w:t>
-      </w:r>
-      <w:proofErr w:type="gramEnd"/>
-      <w:r>
-        <w:rPr>
-          <w:rFonts w:ascii="Arial" w:hAnsi="Arial" w:cs="Arial"/>
-          <w:sz w:val="20"/>
-          <w:szCs w:val="20"/>
-        </w:rPr>
-        <w:t xml:space="preserve"> the mechanisms of action of non-coding variants in a disease and cell specific manner.</w:t>
+        <w:t xml:space="preserve"> skin and different immune cell types. Integration of chromatin and transcriptional profiles generated in primary immune cells will be potentially informative in revealing cell and context specific differences in the regulatory landscape and it may help to prioritise GWAS variants associated with disease. Overall, this novel approach could contribute to better understand the mechanisms of action of non-coding variants in a disease and cell specific manner.</w:t>
       </w:r>
     </w:p>
     <w:p/>
     <w:p/>
     <w:p>
-      <w:pPr>
-        <w:pStyle w:val="ListParagraph"/>
-        <w:numPr>
-          <w:ilvl w:val="0"/>
-          <w:numId w:val="1"/>
-        </w:numPr>
-      </w:pPr>
-      <w:r>
-        <w:t xml:space="preserve">Psoriasis is a complex </w:t>
-      </w:r>
-      <w:r>
-        <w:t xml:space="preserve">chronic inflammatory </w:t>
-      </w:r>
-      <w:r>
-        <w:t>disease characterised by skin les</w:t>
-      </w:r>
-      <w:r>
-        <w:t xml:space="preserve">ions </w:t>
-      </w:r>
-      <w:r>
-        <w:t>manifesting in 90% of the cases with plaques</w:t>
+      <w:r>
+        <w:t>Psoriasis is a</w:t>
+      </w:r>
+      <w:r>
+        <w:t>n</w:t>
       </w:r>
       <w:r>
         <w:t xml:space="preserve"> </w:t>
       </w:r>
       <w:r>
-        <w:t>in x (psoriasis vulgaris)</w:t>
+        <w:t xml:space="preserve">inflammatory </w:t>
+      </w:r>
+      <w:r>
+        <w:t xml:space="preserve">skin </w:t>
+      </w:r>
+      <w:r>
+        <w:t xml:space="preserve">disease </w:t>
+      </w:r>
+      <w:r>
+        <w:t>most commonly manifested as well-demarcated erythematous plaques (psoriasis vulgaris) that in 10 to 30\% of the cases is followed by one or more joint inflammation in the form of psoriatic arthritis (</w:t>
+      </w:r>
+      <w:proofErr w:type="spellStart"/>
+      <w:r>
+        <w:t>PsA</w:t>
+      </w:r>
+      <w:proofErr w:type="spellEnd"/>
+      <w:r>
+        <w:t>).</w:t>
+      </w:r>
+      <w:r>
+        <w:t xml:space="preserve"> Both are complex phenotypes resulting from the interaction of environmental factors and genetic associations identified through GWAS studies.  </w:t>
+      </w:r>
+      <w:r>
+        <w:t>The l</w:t>
+      </w:r>
+      <w:r>
+        <w:t xml:space="preserve">atest technical advances in functional genomics allows to study the epigenetic landscape and gene expression profiles </w:t>
+      </w:r>
+      <w:r>
+        <w:t xml:space="preserve">in clinical samples at the bulk </w:t>
+      </w:r>
+      <w:r>
+        <w:t>and single-cell resolution. This is opening the door to characterise changes in the epigenetic, transcriptomic and proteomic landscape driven by disease state, and to further dissect the context specific functional impact of genetic variability in a tissue and cell type specific manner.</w:t>
       </w:r>
     </w:p>
     <w:p>
-      <w:pPr>
-        <w:pStyle w:val="ListParagraph"/>
-        <w:numPr>
-          <w:ilvl w:val="0"/>
-          <w:numId w:val="1"/>
-        </w:numPr>
-      </w:pPr>
-      <w:r>
-        <w:t>About x% of the psoriasis patients also develop</w:t>
-      </w:r>
-      <w:r>
-        <w:t xml:space="preserve"> joint affection </w:t>
-      </w:r>
-      <w:r>
-        <w:t xml:space="preserve">in the form of </w:t>
+      <w:r>
+        <w:t xml:space="preserve">The </w:t>
+      </w:r>
+      <w:r>
+        <w:t xml:space="preserve">overall aim of this thesis is </w:t>
+      </w:r>
+      <w:r>
+        <w:t xml:space="preserve">to investigate the </w:t>
+      </w:r>
+      <w:r>
+        <w:t xml:space="preserve">epigenetic regulatory landscape and transcriptomic profiles </w:t>
+      </w:r>
+      <w:r>
+        <w:t xml:space="preserve">in psoriasis and </w:t>
       </w:r>
       <w:proofErr w:type="spellStart"/>
       <w:r>
@@ -536,155 +505,32 @@
       </w:r>
       <w:proofErr w:type="spellEnd"/>
       <w:r>
-        <w:t xml:space="preserve"> </w:t>
-      </w:r>
-      <w:r>
-        <w:t xml:space="preserve">which manifest in inflammation of </w:t>
-      </w:r>
-      <w:r>
-        <w:t>one or many joints</w:t>
+        <w:t xml:space="preserve"> to identify disease</w:t>
+      </w:r>
+      <w:r>
+        <w:t xml:space="preserve">, tissue and </w:t>
+      </w:r>
+      <w:r>
+        <w:t xml:space="preserve">cell type specific changes </w:t>
+      </w:r>
+      <w:r>
+        <w:t xml:space="preserve">to inform the </w:t>
+      </w:r>
+      <w:r>
+        <w:t>interpretation of genetic associations arising from GWAS.</w:t>
       </w:r>
     </w:p>
     <w:p>
-      <w:pPr>
-        <w:pStyle w:val="ListParagraph"/>
-        <w:numPr>
-          <w:ilvl w:val="0"/>
-          <w:numId w:val="1"/>
-        </w:numPr>
-      </w:pPr>
-      <w:r>
-        <w:t>B</w:t>
-      </w:r>
-      <w:r>
-        <w:t xml:space="preserve">oth are complex diseases </w:t>
-      </w:r>
-      <w:r>
-        <w:t xml:space="preserve">resulting from the interaction of environmental factors and </w:t>
-      </w:r>
-      <w:r>
-        <w:t>genetic associations</w:t>
-      </w:r>
-      <w:r>
-        <w:t xml:space="preserve"> identified</w:t>
-      </w:r>
-      <w:r>
-        <w:t xml:space="preserve"> through GWAS studies, </w:t>
-      </w:r>
-      <w:r>
-        <w:t>with many commonalities and some phenotype-specific associations</w:t>
-      </w:r>
-      <w:r>
-        <w:t>.</w:t>
-      </w:r>
-    </w:p>
-    <w:p>
-      <w:pPr>
-        <w:pStyle w:val="ListParagraph"/>
-        <w:numPr>
-          <w:ilvl w:val="0"/>
-          <w:numId w:val="1"/>
-        </w:numPr>
-      </w:pPr>
-      <w:r>
-        <w:t>Latest technical advances in f</w:t>
-      </w:r>
-      <w:r>
-        <w:t xml:space="preserve">unctional </w:t>
-      </w:r>
-      <w:r>
-        <w:t xml:space="preserve">genomic </w:t>
-      </w:r>
-      <w:r>
-        <w:t xml:space="preserve">allow </w:t>
-      </w:r>
-      <w:r>
-        <w:t>to study the</w:t>
-      </w:r>
-      <w:r>
-        <w:t xml:space="preserve"> epigenetic landscape and gene expression </w:t>
-      </w:r>
-      <w:r>
-        <w:t xml:space="preserve">profiles </w:t>
-      </w:r>
-      <w:r>
-        <w:t>even at the single-cell resolution</w:t>
-      </w:r>
-      <w:r>
-        <w:t xml:space="preserve"> </w:t>
-      </w:r>
-      <w:r>
-        <w:t>in clinical samples</w:t>
-      </w:r>
-    </w:p>
-    <w:p>
-      <w:pPr>
-        <w:pStyle w:val="ListParagraph"/>
-        <w:numPr>
-          <w:ilvl w:val="0"/>
-          <w:numId w:val="1"/>
-        </w:numPr>
-      </w:pPr>
-      <w:r>
-        <w:t>This</w:t>
-      </w:r>
-      <w:r>
-        <w:t xml:space="preserve"> is opening the door to </w:t>
-      </w:r>
-      <w:r>
-        <w:t>characterise</w:t>
-      </w:r>
-      <w:r>
-        <w:t xml:space="preserve"> </w:t>
-      </w:r>
-      <w:r>
-        <w:t>changes in the</w:t>
-      </w:r>
-      <w:r>
-        <w:t xml:space="preserve"> functional landscape</w:t>
-      </w:r>
-      <w:r>
-        <w:t xml:space="preserve"> </w:t>
-      </w:r>
-      <w:r>
-        <w:t>driven by</w:t>
-      </w:r>
-      <w:r>
-        <w:t xml:space="preserve"> disease and to further dissect</w:t>
-      </w:r>
-      <w:r>
-        <w:t>ing the context specific</w:t>
-      </w:r>
-      <w:r>
-        <w:t xml:space="preserve"> functional impact of genetic variability </w:t>
-      </w:r>
-      <w:r>
-        <w:t>by stu</w:t>
-      </w:r>
-      <w:r>
-        <w:t>d</w:t>
-      </w:r>
-      <w:r>
-        <w:t xml:space="preserve">ying </w:t>
-      </w:r>
-      <w:r>
-        <w:t xml:space="preserve">affected tissues and </w:t>
-      </w:r>
-      <w:r>
-        <w:t>relevant cell types</w:t>
-      </w:r>
       <w:bookmarkStart w:id="0" w:name="_GoBack"/>
       <w:bookmarkEnd w:id="0"/>
+    </w:p>
+    <w:p/>
+    <w:p>
       <w:r>
         <w:t xml:space="preserve"> </w:t>
       </w:r>
-      <w:r>
-        <w:t xml:space="preserve"> </w:t>
-      </w:r>
-      <w:r>
-        <w:t xml:space="preserve"> </w:t>
-      </w:r>
     </w:p>
+    <w:p/>
     <w:sectPr>
       <w:pgSz w:w="12240" w:h="15840"/>
       <w:pgMar w:top="1440" w:right="1440" w:bottom="1440" w:left="1440" w:header="708" w:footer="708" w:gutter="0"/>
@@ -696,7 +542,7 @@
 </file>
 
 <file path=word/numbering.xml><?xml version="1.0" encoding="utf-8"?>
-<w:numbering xmlns:wpc="http://schemas.microsoft.com/office/word/2010/wordprocessingCanvas" xmlns:cx="http://schemas.microsoft.com/office/drawing/2014/chartex" xmlns:cx1="http://schemas.microsoft.com/office/drawing/2015/9/8/chartex" xmlns:mc="http://schemas.openxmlformats.org/markup-compatibility/2006" xmlns:o="urn:schemas-microsoft-com:office:office" xmlns:r="http://schemas.openxmlformats.org/officeDocument/2006/relationships" xmlns:m="http://schemas.openxmlformats.org/officeDocument/2006/math" xmlns:v="urn:schemas-microsoft-com:vml" xmlns:wp14="http://schemas.microsoft.com/office/word/2010/wordprocessingDrawing" xmlns:wp="http://schemas.openxmlformats.org/drawingml/2006/wordprocessingDrawing" xmlns:w10="urn:schemas-microsoft-com:office:word" xmlns:w="http://schemas.openxmlformats.org/wordprocessingml/2006/main" xmlns:w14="http://schemas.microsoft.com/office/word/2010/wordml" xmlns:w15="http://schemas.microsoft.com/office/word/2012/wordml" xmlns:w16se="http://schemas.microsoft.com/office/word/2015/wordml/symex" xmlns:wpg="http://schemas.microsoft.com/office/word/2010/wordprocessingGroup" xmlns:wpi="http://schemas.microsoft.com/office/word/2010/wordprocessingInk" xmlns:wne="http://schemas.microsoft.com/office/word/2006/wordml" xmlns:wps="http://schemas.microsoft.com/office/word/2010/wordprocessingShape" mc:Ignorable="w14 w15 w16se wp14">
+<w:numbering xmlns:wpc="http://schemas.microsoft.com/office/word/2010/wordprocessingCanvas" xmlns:cx="http://schemas.microsoft.com/office/drawing/2014/chartex" xmlns:cx1="http://schemas.microsoft.com/office/drawing/2015/9/8/chartex" xmlns:cx2="http://schemas.microsoft.com/office/drawing/2015/10/21/chartex" xmlns:cx3="http://schemas.microsoft.com/office/drawing/2016/5/9/chartex" xmlns:cx4="http://schemas.microsoft.com/office/drawing/2016/5/10/chartex" xmlns:cx5="http://schemas.microsoft.com/office/drawing/2016/5/11/chartex" xmlns:cx6="http://schemas.microsoft.com/office/drawing/2016/5/12/chartex" xmlns:cx7="http://schemas.microsoft.com/office/drawing/2016/5/13/chartex" xmlns:cx8="http://schemas.microsoft.com/office/drawing/2016/5/14/chartex" xmlns:mc="http://schemas.openxmlformats.org/markup-compatibility/2006" xmlns:aink="http://schemas.microsoft.com/office/drawing/2016/ink" xmlns:am3d="http://schemas.microsoft.com/office/drawing/2017/model3d" xmlns:o="urn:schemas-microsoft-com:office:office" xmlns:r="http://schemas.openxmlformats.org/officeDocument/2006/relationships" xmlns:m="http://schemas.openxmlformats.org/officeDocument/2006/math" xmlns:v="urn:schemas-microsoft-com:vml" xmlns:wp14="http://schemas.microsoft.com/office/word/2010/wordprocessingDrawing" xmlns:wp="http://schemas.openxmlformats.org/drawingml/2006/wordprocessingDrawing" xmlns:w10="urn:schemas-microsoft-com:office:word" xmlns:w="http://schemas.openxmlformats.org/wordprocessingml/2006/main" xmlns:w14="http://schemas.microsoft.com/office/word/2010/wordml" xmlns:w15="http://schemas.microsoft.com/office/word/2012/wordml" xmlns:w16cid="http://schemas.microsoft.com/office/word/2016/wordml/cid" xmlns:w16se="http://schemas.microsoft.com/office/word/2015/wordml/symex" xmlns:wpg="http://schemas.microsoft.com/office/word/2010/wordprocessingGroup" xmlns:wpi="http://schemas.microsoft.com/office/word/2010/wordprocessingInk" xmlns:wne="http://schemas.microsoft.com/office/word/2006/wordml" xmlns:wps="http://schemas.microsoft.com/office/word/2010/wordprocessingShape" mc:Ignorable="w14 w15 w16se w16cid wp14">
   <w:abstractNum w:abstractNumId="0" w15:restartNumberingAfterBreak="0">
     <w:nsid w:val="439A2C93"/>
     <w:multiLevelType w:val="hybridMultilevel"/>
@@ -817,7 +663,7 @@
 </file>
 
 <file path=word/styles.xml><?xml version="1.0" encoding="utf-8"?>
-<w:styles xmlns:mc="http://schemas.openxmlformats.org/markup-compatibility/2006" xmlns:r="http://schemas.openxmlformats.org/officeDocument/2006/relationships" xmlns:w="http://schemas.openxmlformats.org/wordprocessingml/2006/main" xmlns:w14="http://schemas.microsoft.com/office/word/2010/wordml" xmlns:w15="http://schemas.microsoft.com/office/word/2012/wordml" xmlns:w16se="http://schemas.microsoft.com/office/word/2015/wordml/symex" mc:Ignorable="w14 w15 w16se">
+<w:styles xmlns:mc="http://schemas.openxmlformats.org/markup-compatibility/2006" xmlns:r="http://schemas.openxmlformats.org/officeDocument/2006/relationships" xmlns:w="http://schemas.openxmlformats.org/wordprocessingml/2006/main" xmlns:w14="http://schemas.microsoft.com/office/word/2010/wordml" xmlns:w15="http://schemas.microsoft.com/office/word/2012/wordml" xmlns:w16cid="http://schemas.microsoft.com/office/word/2016/wordml/cid" xmlns:w16se="http://schemas.microsoft.com/office/word/2015/wordml/symex" mc:Ignorable="w14 w15 w16se w16cid">
   <w:docDefaults>
     <w:rPrDefault>
       <w:rPr>
@@ -833,7 +679,7 @@
       </w:pPr>
     </w:pPrDefault>
   </w:docDefaults>
-  <w:latentStyles w:defLockedState="0" w:defUIPriority="99" w:defSemiHidden="0" w:defUnhideWhenUsed="0" w:defQFormat="0" w:count="371">
+  <w:latentStyles w:defLockedState="0" w:defUIPriority="99" w:defSemiHidden="0" w:defUnhideWhenUsed="0" w:defQFormat="0" w:count="375">
     <w:lsdException w:name="Normal" w:uiPriority="0" w:qFormat="1"/>
     <w:lsdException w:name="heading 1" w:uiPriority="9" w:qFormat="1"/>
     <w:lsdException w:name="heading 2" w:semiHidden="1" w:uiPriority="9" w:unhideWhenUsed="1" w:qFormat="1"/>
@@ -1205,6 +1051,10 @@
     <w:lsdException w:name="List Table 5 Dark Accent 6" w:uiPriority="50"/>
     <w:lsdException w:name="List Table 6 Colorful Accent 6" w:uiPriority="51"/>
     <w:lsdException w:name="List Table 7 Colorful Accent 6" w:uiPriority="52"/>
+    <w:lsdException w:name="Mention" w:semiHidden="1" w:unhideWhenUsed="1"/>
+    <w:lsdException w:name="Smart Hyperlink" w:semiHidden="1" w:unhideWhenUsed="1"/>
+    <w:lsdException w:name="Hashtag" w:semiHidden="1" w:unhideWhenUsed="1"/>
+    <w:lsdException w:name="Unresolved Mention" w:semiHidden="1" w:unhideWhenUsed="1"/>
   </w:latentStyles>
   <w:style w:type="paragraph" w:default="1" w:styleId="Normal">
     <w:name w:val="Normal"/>

</xml_diff>